<commit_message>
add topic4 and remake topic 2
</commit_message>
<xml_diff>
--- a/TP-KB-221-Misha-Solovey.docx
+++ b/TP-KB-221-Misha-Solovey.docx
@@ -87,6 +87,7 @@
           <w:rFonts w:cs="Times New Roman"/>
           <w:b/>
           <w:szCs w:val="28"/>
+          <w:lang w:val="ru-RU"/>
         </w:rPr>
         <w:br/>
       </w:r>
@@ -4165,19 +4166,7 @@
         <w:rPr>
           <w:lang w:val="uk-UA"/>
         </w:rPr>
-        <w:t xml:space="preserve">                                                           </w:t>
-      </w:r>
-      <w:r>
-        <w:rPr>
-          <w:lang w:val="uk-UA"/>
-        </w:rPr>
-        <w:t>Звіт до теми №</w:t>
-      </w:r>
-      <w:r>
-        <w:rPr>
-          <w:lang w:val="uk-UA"/>
-        </w:rPr>
-        <w:t>3</w:t>
+        <w:t xml:space="preserve">                                                           Звіт до теми №3</w:t>
       </w:r>
       <w:r>
         <w:rPr>
@@ -4219,13 +4208,12 @@
     </w:p>
     <w:p>
       <w:pPr>
-        <w:pStyle w:val="Default"/>
-        <w:spacing w:after="120"/>
-        <w:rPr>
-          <w:rFonts w:ascii="Times New Roman" w:hAnsi="Times New Roman" w:cs="Times New Roman"/>
-          <w:sz w:val="28"/>
-          <w:szCs w:val="28"/>
-          <w:lang w:val="uk-UA"/>
+        <w:ind w:left="360"/>
+        <w:rPr>
+          <w:rFonts w:eastAsia="Times New Roman" w:cs="Times New Roman"/>
+          <w:color w:val="000000"/>
+          <w:szCs w:val="28"/>
+          <w:lang w:val="ru-RU"/>
         </w:rPr>
       </w:pPr>
       <w:r>
@@ -4270,8 +4258,7 @@
       </w:r>
       <w:r>
         <w:rPr>
-          <w:rFonts w:ascii="Times New Roman" w:hAnsi="Times New Roman" w:cs="Times New Roman"/>
-          <w:sz w:val="28"/>
+          <w:rFonts w:cs="Times New Roman"/>
           <w:szCs w:val="28"/>
           <w:lang w:val="ru-RU"/>
         </w:rPr>
@@ -4319,8 +4306,7 @@
       </w:r>
       <w:r>
         <w:rPr>
-          <w:rFonts w:ascii="Times New Roman" w:hAnsi="Times New Roman" w:cs="Times New Roman"/>
-          <w:sz w:val="28"/>
+          <w:rFonts w:cs="Times New Roman"/>
           <w:szCs w:val="28"/>
           <w:lang w:val="ru-RU"/>
         </w:rPr>
@@ -4328,8 +4314,7 @@
       </w:r>
       <w:r>
         <w:rPr>
-          <w:rFonts w:ascii="Times New Roman" w:hAnsi="Times New Roman" w:cs="Times New Roman"/>
-          <w:sz w:val="28"/>
+          <w:rFonts w:cs="Times New Roman"/>
           <w:szCs w:val="28"/>
           <w:lang w:val="ru-RU"/>
         </w:rPr>
@@ -4338,8 +4323,7 @@
       </w:r>
       <w:r>
         <w:rPr>
-          <w:rFonts w:ascii="Times New Roman" w:hAnsi="Times New Roman" w:cs="Times New Roman"/>
-          <w:sz w:val="28"/>
+          <w:rFonts w:cs="Times New Roman"/>
           <w:szCs w:val="28"/>
           <w:lang w:val="ru-RU"/>
         </w:rPr>
@@ -4347,8 +4331,7 @@
       </w:r>
       <w:r>
         <w:rPr>
-          <w:rFonts w:ascii="Times New Roman" w:hAnsi="Times New Roman" w:cs="Times New Roman"/>
-          <w:sz w:val="28"/>
+          <w:rFonts w:cs="Times New Roman"/>
           <w:szCs w:val="28"/>
           <w:lang w:val="uk-UA"/>
         </w:rPr>
@@ -4356,8 +4339,7 @@
       </w:r>
       <w:r>
         <w:rPr>
-          <w:rFonts w:ascii="Times New Roman" w:hAnsi="Times New Roman" w:cs="Times New Roman"/>
-          <w:sz w:val="28"/>
+          <w:rFonts w:cs="Times New Roman"/>
           <w:szCs w:val="28"/>
           <w:lang w:val="uk-UA"/>
         </w:rPr>
@@ -4365,8 +4347,7 @@
       </w:r>
       <w:r>
         <w:rPr>
-          <w:rFonts w:ascii="Times New Roman" w:hAnsi="Times New Roman" w:cs="Times New Roman"/>
-          <w:sz w:val="28"/>
+          <w:rFonts w:cs="Times New Roman"/>
           <w:szCs w:val="28"/>
           <w:lang w:val="uk-UA"/>
         </w:rPr>
@@ -4374,8 +4355,7 @@
       </w:r>
       <w:r>
         <w:rPr>
-          <w:rFonts w:ascii="Times New Roman" w:hAnsi="Times New Roman" w:cs="Times New Roman"/>
-          <w:sz w:val="28"/>
+          <w:rFonts w:cs="Times New Roman"/>
           <w:szCs w:val="28"/>
           <w:lang w:val="uk-UA"/>
         </w:rPr>
@@ -4423,8 +4403,7 @@
       </w:r>
       <w:r>
         <w:rPr>
-          <w:rFonts w:ascii="Times New Roman" w:hAnsi="Times New Roman" w:cs="Times New Roman"/>
-          <w:sz w:val="28"/>
+          <w:rFonts w:cs="Times New Roman"/>
           <w:szCs w:val="28"/>
           <w:lang w:val="uk-UA"/>
         </w:rPr>
@@ -4432,8 +4411,7 @@
       </w:r>
       <w:r>
         <w:rPr>
-          <w:rFonts w:ascii="Times New Roman" w:hAnsi="Times New Roman" w:cs="Times New Roman"/>
-          <w:sz w:val="28"/>
+          <w:rFonts w:cs="Times New Roman"/>
           <w:szCs w:val="28"/>
           <w:lang w:val="uk-UA"/>
         </w:rPr>
@@ -4442,8 +4420,7 @@
       </w:r>
       <w:r>
         <w:rPr>
-          <w:rFonts w:ascii="Times New Roman" w:hAnsi="Times New Roman" w:cs="Times New Roman"/>
-          <w:sz w:val="28"/>
+          <w:rFonts w:cs="Times New Roman"/>
           <w:szCs w:val="28"/>
           <w:lang w:val="uk-UA"/>
         </w:rPr>
@@ -4451,8 +4428,7 @@
       </w:r>
       <w:r>
         <w:rPr>
-          <w:rFonts w:ascii="Times New Roman" w:hAnsi="Times New Roman" w:cs="Times New Roman"/>
-          <w:sz w:val="28"/>
+          <w:rFonts w:cs="Times New Roman"/>
           <w:szCs w:val="28"/>
           <w:lang w:val="uk-UA"/>
         </w:rPr>
@@ -4460,8 +4436,7 @@
       </w:r>
       <w:r>
         <w:rPr>
-          <w:rFonts w:ascii="Times New Roman" w:hAnsi="Times New Roman" w:cs="Times New Roman"/>
-          <w:sz w:val="28"/>
+          <w:rFonts w:cs="Times New Roman"/>
           <w:szCs w:val="28"/>
           <w:lang w:val="uk-UA"/>
         </w:rPr>
@@ -4510,8 +4485,7 @@
       </w:r>
       <w:r>
         <w:rPr>
-          <w:rFonts w:ascii="Times New Roman" w:hAnsi="Times New Roman" w:cs="Times New Roman"/>
-          <w:sz w:val="28"/>
+          <w:rFonts w:cs="Times New Roman"/>
           <w:szCs w:val="28"/>
           <w:lang w:val="uk-UA"/>
         </w:rPr>
@@ -4519,8 +4493,7 @@
       </w:r>
       <w:r>
         <w:rPr>
-          <w:rFonts w:ascii="Times New Roman" w:hAnsi="Times New Roman" w:cs="Times New Roman"/>
-          <w:sz w:val="28"/>
+          <w:rFonts w:cs="Times New Roman"/>
           <w:szCs w:val="28"/>
           <w:lang w:val="uk-UA"/>
         </w:rPr>
@@ -4528,8 +4501,7 @@
       </w:r>
       <w:r>
         <w:rPr>
-          <w:rFonts w:ascii="Times New Roman" w:hAnsi="Times New Roman" w:cs="Times New Roman"/>
-          <w:sz w:val="28"/>
+          <w:rFonts w:cs="Times New Roman"/>
           <w:szCs w:val="28"/>
           <w:lang w:val="uk-UA"/>
         </w:rPr>
@@ -4538,8 +4510,7 @@
       </w:r>
       <w:r>
         <w:rPr>
-          <w:rFonts w:ascii="Times New Roman" w:hAnsi="Times New Roman" w:cs="Times New Roman"/>
-          <w:sz w:val="28"/>
+          <w:rFonts w:cs="Times New Roman"/>
           <w:szCs w:val="28"/>
           <w:lang w:val="uk-UA"/>
         </w:rPr>
@@ -4547,8 +4518,7 @@
       </w:r>
       <w:r>
         <w:rPr>
-          <w:rFonts w:ascii="Times New Roman" w:hAnsi="Times New Roman" w:cs="Times New Roman"/>
-          <w:sz w:val="28"/>
+          <w:rFonts w:cs="Times New Roman"/>
           <w:szCs w:val="28"/>
           <w:lang w:val="uk-UA"/>
         </w:rPr>
@@ -4556,8 +4526,7 @@
       </w:r>
       <w:r>
         <w:rPr>
-          <w:rFonts w:ascii="Times New Roman" w:hAnsi="Times New Roman" w:cs="Times New Roman"/>
-          <w:sz w:val="28"/>
+          <w:rFonts w:cs="Times New Roman"/>
           <w:szCs w:val="28"/>
           <w:lang w:val="uk-UA"/>
         </w:rPr>
@@ -4565,8 +4534,7 @@
       </w:r>
       <w:r>
         <w:rPr>
-          <w:rFonts w:ascii="Times New Roman" w:hAnsi="Times New Roman" w:cs="Times New Roman"/>
-          <w:sz w:val="28"/>
+          <w:rFonts w:cs="Times New Roman"/>
           <w:szCs w:val="28"/>
           <w:lang w:val="uk-UA"/>
         </w:rPr>
@@ -4612,11 +4580,1682 @@
           </wp:inline>
         </w:drawing>
       </w:r>
+      <w:r>
+        <w:rPr>
+          <w:rFonts w:cs="Times New Roman"/>
+          <w:szCs w:val="28"/>
+          <w:lang w:val="uk-UA"/>
+        </w:rPr>
+        <w:br/>
+      </w:r>
+      <w:r>
+        <w:rPr>
+          <w:rFonts w:eastAsia="Times New Roman" w:cs="Times New Roman"/>
+          <w:b/>
+          <w:noProof/>
+          <w:color w:val="000000"/>
+          <w:szCs w:val="28"/>
+          <w:lang w:val="uk-UA"/>
+        </w:rPr>
+        <w:lastRenderedPageBreak/>
+        <w:t>Висновок</w:t>
+      </w:r>
+      <w:r>
+        <w:rPr>
+          <w:rFonts w:eastAsia="Times New Roman" w:cs="Times New Roman"/>
+          <w:b/>
+          <w:noProof/>
+          <w:color w:val="000000"/>
+          <w:szCs w:val="28"/>
+          <w:lang w:val="ru-RU"/>
+        </w:rPr>
+        <w:t>:</w:t>
+      </w:r>
+      <w:r>
+        <w:rPr>
+          <w:rFonts w:eastAsia="Times New Roman" w:cs="Times New Roman"/>
+          <w:b/>
+          <w:noProof/>
+          <w:color w:val="000000"/>
+          <w:szCs w:val="28"/>
+          <w:lang w:val="ru-RU"/>
+        </w:rPr>
+        <w:t xml:space="preserve"> </w:t>
+      </w:r>
+      <w:r>
+        <w:rPr>
+          <w:rFonts w:eastAsia="Times New Roman" w:cs="Times New Roman"/>
+          <w:bCs/>
+          <w:noProof/>
+          <w:color w:val="000000"/>
+          <w:szCs w:val="28"/>
+          <w:lang w:val="ru-RU"/>
+        </w:rPr>
+        <w:t xml:space="preserve">Під час виконання 3 лабораторної роботи я навчився створювати : </w:t>
+      </w:r>
+      <w:r>
+        <w:rPr>
+          <w:rFonts w:eastAsia="Times New Roman" w:cs="Times New Roman"/>
+          <w:color w:val="000000"/>
+          <w:szCs w:val="28"/>
+          <w:lang w:val="ru-RU"/>
+        </w:rPr>
+        <w:t xml:space="preserve">калькулятор з </w:t>
+      </w:r>
+      <w:proofErr w:type="spellStart"/>
+      <w:r>
+        <w:rPr>
+          <w:rFonts w:eastAsia="Times New Roman" w:cs="Times New Roman"/>
+          <w:color w:val="000000"/>
+          <w:szCs w:val="28"/>
+          <w:lang w:val="ru-RU"/>
+        </w:rPr>
+        <w:t>постійними</w:t>
+      </w:r>
+      <w:proofErr w:type="spellEnd"/>
+      <w:r>
+        <w:rPr>
+          <w:rFonts w:eastAsia="Times New Roman" w:cs="Times New Roman"/>
+          <w:color w:val="000000"/>
+          <w:szCs w:val="28"/>
+          <w:lang w:val="ru-RU"/>
+        </w:rPr>
+        <w:t xml:space="preserve"> </w:t>
+      </w:r>
+      <w:proofErr w:type="spellStart"/>
+      <w:r>
+        <w:rPr>
+          <w:rFonts w:eastAsia="Times New Roman" w:cs="Times New Roman"/>
+          <w:color w:val="000000"/>
+          <w:szCs w:val="28"/>
+          <w:lang w:val="ru-RU"/>
+        </w:rPr>
+        <w:t>запитами</w:t>
+      </w:r>
+      <w:proofErr w:type="spellEnd"/>
+      <w:r>
+        <w:rPr>
+          <w:rFonts w:eastAsia="Times New Roman" w:cs="Times New Roman"/>
+          <w:color w:val="000000"/>
+          <w:szCs w:val="28"/>
+          <w:lang w:val="ru-RU"/>
+        </w:rPr>
+        <w:t xml:space="preserve"> на в</w:t>
+      </w:r>
+      <w:r>
+        <w:rPr>
+          <w:rFonts w:eastAsia="Times New Roman" w:cs="Times New Roman"/>
+          <w:color w:val="000000"/>
+          <w:szCs w:val="28"/>
+          <w:lang w:val="ru-RU"/>
+        </w:rPr>
+        <w:t xml:space="preserve">ведення </w:t>
+      </w:r>
+      <w:proofErr w:type="spellStart"/>
+      <w:r>
+        <w:rPr>
+          <w:rFonts w:eastAsia="Times New Roman" w:cs="Times New Roman"/>
+          <w:color w:val="000000"/>
+          <w:szCs w:val="28"/>
+          <w:lang w:val="ru-RU"/>
+        </w:rPr>
+        <w:t>нових</w:t>
+      </w:r>
+      <w:proofErr w:type="spellEnd"/>
+      <w:r>
+        <w:rPr>
+          <w:rFonts w:eastAsia="Times New Roman" w:cs="Times New Roman"/>
+          <w:color w:val="000000"/>
+          <w:szCs w:val="28"/>
+          <w:lang w:val="ru-RU"/>
+        </w:rPr>
+        <w:t xml:space="preserve"> даних та операцій, </w:t>
+      </w:r>
+      <w:r>
+        <w:rPr>
+          <w:rFonts w:eastAsia="Times New Roman" w:cs="Times New Roman"/>
+          <w:color w:val="000000"/>
+          <w:szCs w:val="28"/>
+          <w:lang w:val="ru-RU"/>
+        </w:rPr>
+        <w:t xml:space="preserve">програму </w:t>
+      </w:r>
+      <w:proofErr w:type="spellStart"/>
+      <w:r>
+        <w:rPr>
+          <w:rFonts w:eastAsia="Times New Roman" w:cs="Times New Roman"/>
+          <w:color w:val="000000"/>
+          <w:szCs w:val="28"/>
+          <w:lang w:val="ru-RU"/>
+        </w:rPr>
+        <w:t>дял</w:t>
+      </w:r>
+      <w:proofErr w:type="spellEnd"/>
+      <w:r>
+        <w:rPr>
+          <w:rFonts w:eastAsia="Times New Roman" w:cs="Times New Roman"/>
+          <w:color w:val="000000"/>
+          <w:szCs w:val="28"/>
+          <w:lang w:val="ru-RU"/>
+        </w:rPr>
+        <w:t xml:space="preserve"> </w:t>
+      </w:r>
+      <w:r>
+        <w:rPr>
+          <w:rFonts w:eastAsia="Times New Roman" w:cs="Times New Roman"/>
+          <w:color w:val="000000"/>
+          <w:szCs w:val="28"/>
+          <w:lang w:val="ru-RU"/>
+        </w:rPr>
+        <w:t xml:space="preserve">тестування </w:t>
+      </w:r>
+      <w:proofErr w:type="spellStart"/>
+      <w:r>
+        <w:rPr>
+          <w:rFonts w:eastAsia="Times New Roman" w:cs="Times New Roman"/>
+          <w:color w:val="000000"/>
+          <w:szCs w:val="28"/>
+          <w:lang w:val="ru-RU"/>
+        </w:rPr>
+        <w:t>функцій</w:t>
+      </w:r>
+      <w:proofErr w:type="spellEnd"/>
+      <w:r>
+        <w:rPr>
+          <w:rFonts w:eastAsia="Times New Roman" w:cs="Times New Roman"/>
+          <w:color w:val="000000"/>
+          <w:szCs w:val="28"/>
+          <w:lang w:val="ru-RU"/>
+        </w:rPr>
+        <w:t xml:space="preserve"> </w:t>
+      </w:r>
+      <w:proofErr w:type="spellStart"/>
+      <w:r>
+        <w:rPr>
+          <w:rFonts w:eastAsia="Times New Roman" w:cs="Times New Roman"/>
+          <w:color w:val="000000"/>
+          <w:szCs w:val="28"/>
+          <w:lang w:val="ru-RU"/>
+        </w:rPr>
+        <w:t>списків</w:t>
+      </w:r>
+      <w:proofErr w:type="spellEnd"/>
+      <w:r>
+        <w:rPr>
+          <w:rFonts w:eastAsia="Times New Roman" w:cs="Times New Roman"/>
+          <w:color w:val="000000"/>
+          <w:szCs w:val="28"/>
+          <w:lang w:val="ru-RU"/>
+        </w:rPr>
+        <w:t xml:space="preserve"> , </w:t>
+      </w:r>
+      <w:r>
+        <w:rPr>
+          <w:rFonts w:eastAsia="Times New Roman" w:cs="Times New Roman"/>
+          <w:color w:val="000000"/>
+          <w:szCs w:val="28"/>
+          <w:lang w:val="ru-RU"/>
+        </w:rPr>
+        <w:t xml:space="preserve">програму </w:t>
+      </w:r>
+      <w:proofErr w:type="spellStart"/>
+      <w:r>
+        <w:rPr>
+          <w:rFonts w:eastAsia="Times New Roman" w:cs="Times New Roman"/>
+          <w:color w:val="000000"/>
+          <w:szCs w:val="28"/>
+          <w:lang w:val="ru-RU"/>
+        </w:rPr>
+        <w:t>для</w:t>
+      </w:r>
+      <w:r>
+        <w:rPr>
+          <w:rFonts w:eastAsia="Times New Roman" w:cs="Times New Roman"/>
+          <w:color w:val="000000"/>
+          <w:szCs w:val="28"/>
+          <w:lang w:val="ru-RU"/>
+        </w:rPr>
+        <w:t>тестування</w:t>
+      </w:r>
+      <w:proofErr w:type="spellEnd"/>
+      <w:r>
+        <w:rPr>
+          <w:rFonts w:eastAsia="Times New Roman" w:cs="Times New Roman"/>
+          <w:color w:val="000000"/>
+          <w:szCs w:val="28"/>
+          <w:lang w:val="ru-RU"/>
+        </w:rPr>
+        <w:t xml:space="preserve"> </w:t>
+      </w:r>
+      <w:proofErr w:type="spellStart"/>
+      <w:r>
+        <w:rPr>
+          <w:rFonts w:eastAsia="Times New Roman" w:cs="Times New Roman"/>
+          <w:color w:val="000000"/>
+          <w:szCs w:val="28"/>
+          <w:lang w:val="ru-RU"/>
+        </w:rPr>
+        <w:t>функцій</w:t>
+      </w:r>
+      <w:proofErr w:type="spellEnd"/>
+      <w:r>
+        <w:rPr>
+          <w:rFonts w:eastAsia="Times New Roman" w:cs="Times New Roman"/>
+          <w:color w:val="000000"/>
+          <w:szCs w:val="28"/>
+          <w:lang w:val="ru-RU"/>
+        </w:rPr>
+        <w:t xml:space="preserve"> </w:t>
+      </w:r>
+      <w:proofErr w:type="spellStart"/>
+      <w:r>
+        <w:rPr>
+          <w:rFonts w:eastAsia="Times New Roman" w:cs="Times New Roman"/>
+          <w:color w:val="000000"/>
+          <w:szCs w:val="28"/>
+          <w:lang w:val="ru-RU"/>
+        </w:rPr>
+        <w:t>словників</w:t>
+      </w:r>
+      <w:proofErr w:type="spellEnd"/>
+      <w:r>
+        <w:rPr>
+          <w:rFonts w:eastAsia="Times New Roman" w:cs="Times New Roman"/>
+          <w:color w:val="000000"/>
+          <w:szCs w:val="28"/>
+          <w:lang w:val="ru-RU"/>
+        </w:rPr>
+        <w:t xml:space="preserve"> та написав </w:t>
+      </w:r>
+      <w:proofErr w:type="spellStart"/>
+      <w:r>
+        <w:rPr>
+          <w:rFonts w:eastAsia="Times New Roman" w:cs="Times New Roman"/>
+          <w:color w:val="000000"/>
+          <w:szCs w:val="28"/>
+          <w:lang w:val="ru-RU"/>
+        </w:rPr>
+        <w:t>функцію</w:t>
+      </w:r>
+      <w:proofErr w:type="spellEnd"/>
+      <w:r>
+        <w:rPr>
+          <w:rFonts w:eastAsia="Times New Roman" w:cs="Times New Roman"/>
+          <w:color w:val="000000"/>
+          <w:szCs w:val="28"/>
+          <w:lang w:val="ru-RU"/>
+        </w:rPr>
+        <w:t xml:space="preserve"> </w:t>
+      </w:r>
+      <w:r>
+        <w:rPr>
+          <w:rFonts w:eastAsia="Times New Roman" w:cs="Times New Roman"/>
+          <w:color w:val="000000"/>
+          <w:szCs w:val="28"/>
+          <w:lang w:val="ru-RU"/>
+        </w:rPr>
+        <w:t xml:space="preserve">для </w:t>
+      </w:r>
+      <w:proofErr w:type="spellStart"/>
+      <w:r>
+        <w:rPr>
+          <w:rFonts w:eastAsia="Times New Roman" w:cs="Times New Roman"/>
+          <w:color w:val="000000"/>
+          <w:szCs w:val="28"/>
+          <w:lang w:val="ru-RU"/>
+        </w:rPr>
+        <w:t>пошуку</w:t>
+      </w:r>
+      <w:proofErr w:type="spellEnd"/>
+      <w:r>
+        <w:rPr>
+          <w:rFonts w:eastAsia="Times New Roman" w:cs="Times New Roman"/>
+          <w:color w:val="000000"/>
+          <w:szCs w:val="28"/>
+          <w:lang w:val="ru-RU"/>
+        </w:rPr>
+        <w:t xml:space="preserve"> </w:t>
+      </w:r>
+      <w:proofErr w:type="spellStart"/>
+      <w:r>
+        <w:rPr>
+          <w:rFonts w:eastAsia="Times New Roman" w:cs="Times New Roman"/>
+          <w:color w:val="000000"/>
+          <w:szCs w:val="28"/>
+          <w:lang w:val="ru-RU"/>
+        </w:rPr>
+        <w:t>позиції</w:t>
+      </w:r>
+      <w:proofErr w:type="spellEnd"/>
+      <w:r>
+        <w:rPr>
+          <w:rFonts w:eastAsia="Times New Roman" w:cs="Times New Roman"/>
+          <w:color w:val="000000"/>
+          <w:szCs w:val="28"/>
+          <w:lang w:val="ru-RU"/>
+        </w:rPr>
+        <w:t xml:space="preserve"> для вставки нового </w:t>
+      </w:r>
+      <w:proofErr w:type="spellStart"/>
+      <w:r>
+        <w:rPr>
+          <w:rFonts w:eastAsia="Times New Roman" w:cs="Times New Roman"/>
+          <w:color w:val="000000"/>
+          <w:szCs w:val="28"/>
+          <w:lang w:val="ru-RU"/>
+        </w:rPr>
+        <w:t>елементу</w:t>
+      </w:r>
+      <w:proofErr w:type="spellEnd"/>
+      <w:r>
+        <w:rPr>
+          <w:rFonts w:eastAsia="Times New Roman" w:cs="Times New Roman"/>
+          <w:color w:val="000000"/>
+          <w:szCs w:val="28"/>
+          <w:lang w:val="ru-RU"/>
+        </w:rPr>
+        <w:t xml:space="preserve"> у </w:t>
+      </w:r>
+      <w:proofErr w:type="spellStart"/>
+      <w:r>
+        <w:rPr>
+          <w:rFonts w:eastAsia="Times New Roman" w:cs="Times New Roman"/>
+          <w:color w:val="000000"/>
+          <w:szCs w:val="28"/>
+          <w:lang w:val="ru-RU"/>
+        </w:rPr>
+        <w:t>в</w:t>
+      </w:r>
+      <w:r>
+        <w:rPr>
+          <w:rFonts w:eastAsia="Times New Roman" w:cs="Times New Roman"/>
+          <w:color w:val="000000"/>
+          <w:szCs w:val="28"/>
+          <w:lang w:val="ru-RU"/>
+        </w:rPr>
+        <w:t>ідсортований</w:t>
+      </w:r>
+      <w:proofErr w:type="spellEnd"/>
+      <w:r>
+        <w:rPr>
+          <w:rFonts w:eastAsia="Times New Roman" w:cs="Times New Roman"/>
+          <w:color w:val="000000"/>
+          <w:szCs w:val="28"/>
+          <w:lang w:val="ru-RU"/>
+        </w:rPr>
+        <w:t xml:space="preserve"> список.</w:t>
+      </w:r>
+    </w:p>
+    <w:p>
+      <w:pPr>
+        <w:jc w:val="center"/>
+        <w:rPr>
+          <w:b/>
+          <w:bCs/>
+          <w:lang w:val="ru-RU"/>
+        </w:rPr>
+      </w:pPr>
+      <w:r>
+        <w:rPr>
+          <w:rFonts w:cs="Times New Roman"/>
+          <w:szCs w:val="28"/>
+          <w:lang w:val="uk-UA"/>
+        </w:rPr>
+        <w:br/>
+      </w:r>
+      <w:r>
+        <w:rPr>
+          <w:rFonts w:cs="Times New Roman"/>
+          <w:szCs w:val="28"/>
+          <w:lang w:val="uk-UA"/>
+        </w:rPr>
+        <w:br/>
+      </w:r>
+      <w:r>
+        <w:rPr>
+          <w:b/>
+          <w:bCs/>
+          <w:lang w:val="uk-UA"/>
+        </w:rPr>
+        <w:t xml:space="preserve">Звіт про виконання практичних завдань до лекцій з курсу Технології програмування на мові </w:t>
+      </w:r>
+      <w:r>
+        <w:rPr>
+          <w:b/>
+          <w:bCs/>
+        </w:rPr>
+        <w:t>Python</w:t>
+      </w:r>
+    </w:p>
+    <w:p>
+      <w:pPr>
+        <w:jc w:val="center"/>
+      </w:pPr>
+      <w:r>
+        <w:rPr>
+          <w:lang w:val="uk-UA"/>
+        </w:rPr>
+        <w:t>Звіт до теми №</w:t>
+      </w:r>
+      <w:r>
+        <w:t>4</w:t>
+      </w:r>
+    </w:p>
+    <w:p>
+      <w:pPr>
+        <w:pStyle w:val="a8"/>
+        <w:numPr>
+          <w:ilvl w:val="0"/>
+          <w:numId w:val="16"/>
+        </w:numPr>
+        <w:spacing w:after="160" w:line="360" w:lineRule="auto"/>
+        <w:rPr>
+          <w:rFonts w:eastAsia="Times New Roman" w:cs="Times New Roman"/>
+          <w:color w:val="000000"/>
+          <w:szCs w:val="28"/>
+          <w:lang w:val="ru-RU"/>
+        </w:rPr>
+      </w:pPr>
+      <w:proofErr w:type="spellStart"/>
+      <w:r>
+        <w:rPr>
+          <w:rFonts w:eastAsia="Times New Roman" w:cs="Times New Roman"/>
+          <w:color w:val="000000"/>
+          <w:szCs w:val="28"/>
+          <w:lang w:val="ru-RU"/>
+        </w:rPr>
+        <w:t>Розширити</w:t>
+      </w:r>
+      <w:proofErr w:type="spellEnd"/>
+      <w:r>
+        <w:rPr>
+          <w:rFonts w:eastAsia="Times New Roman" w:cs="Times New Roman"/>
+          <w:color w:val="000000"/>
+          <w:szCs w:val="28"/>
+          <w:lang w:val="ru-RU"/>
+        </w:rPr>
+        <w:t xml:space="preserve"> програму калькулятор </w:t>
+      </w:r>
+      <w:proofErr w:type="spellStart"/>
+      <w:r>
+        <w:rPr>
+          <w:rFonts w:eastAsia="Times New Roman" w:cs="Times New Roman"/>
+          <w:color w:val="000000"/>
+          <w:szCs w:val="28"/>
+          <w:lang w:val="ru-RU"/>
+        </w:rPr>
+        <w:t>функцією</w:t>
+      </w:r>
+      <w:proofErr w:type="spellEnd"/>
+      <w:r>
+        <w:rPr>
+          <w:rFonts w:eastAsia="Times New Roman" w:cs="Times New Roman"/>
+          <w:color w:val="000000"/>
+          <w:szCs w:val="28"/>
+          <w:lang w:val="ru-RU"/>
+        </w:rPr>
+        <w:t xml:space="preserve"> </w:t>
+      </w:r>
+      <w:proofErr w:type="spellStart"/>
+      <w:r>
+        <w:rPr>
+          <w:rFonts w:eastAsia="Times New Roman" w:cs="Times New Roman"/>
+          <w:color w:val="000000"/>
+          <w:szCs w:val="28"/>
+          <w:lang w:val="ru-RU"/>
+        </w:rPr>
+        <w:t>запитів</w:t>
+      </w:r>
+      <w:proofErr w:type="spellEnd"/>
+      <w:r>
+        <w:rPr>
+          <w:rFonts w:eastAsia="Times New Roman" w:cs="Times New Roman"/>
+          <w:color w:val="000000"/>
+          <w:szCs w:val="28"/>
+          <w:lang w:val="ru-RU"/>
+        </w:rPr>
+        <w:t xml:space="preserve"> від користувача, що </w:t>
+      </w:r>
+      <w:proofErr w:type="spellStart"/>
+      <w:r>
+        <w:rPr>
+          <w:rFonts w:eastAsia="Times New Roman" w:cs="Times New Roman"/>
+          <w:color w:val="000000"/>
+          <w:szCs w:val="28"/>
+          <w:lang w:val="ru-RU"/>
+        </w:rPr>
+        <w:t>обробляє</w:t>
+      </w:r>
+      <w:proofErr w:type="spellEnd"/>
+      <w:r>
+        <w:rPr>
+          <w:rFonts w:eastAsia="Times New Roman" w:cs="Times New Roman"/>
+          <w:color w:val="000000"/>
+          <w:szCs w:val="28"/>
+          <w:lang w:val="ru-RU"/>
+        </w:rPr>
+        <w:t xml:space="preserve"> </w:t>
+      </w:r>
+      <w:proofErr w:type="spellStart"/>
+      <w:r>
+        <w:rPr>
+          <w:rFonts w:eastAsia="Times New Roman" w:cs="Times New Roman"/>
+          <w:color w:val="000000"/>
+          <w:szCs w:val="28"/>
+          <w:lang w:val="ru-RU"/>
+        </w:rPr>
+        <w:t>виняткові</w:t>
+      </w:r>
+      <w:proofErr w:type="spellEnd"/>
+      <w:r>
+        <w:rPr>
+          <w:rFonts w:eastAsia="Times New Roman" w:cs="Times New Roman"/>
+          <w:color w:val="000000"/>
+          <w:szCs w:val="28"/>
+          <w:lang w:val="ru-RU"/>
+        </w:rPr>
+        <w:t xml:space="preserve"> ситуації</w:t>
+      </w:r>
+    </w:p>
+    <w:p>
+      <w:pPr>
+        <w:ind w:left="360"/>
+        <w:rPr>
+          <w:bCs/>
+          <w:lang w:val="uk-UA"/>
+        </w:rPr>
+      </w:pPr>
+      <w:r>
+        <w:rPr>
+          <w:bCs/>
+          <w:noProof/>
+          <w:lang w:val="uk-UA"/>
+        </w:rPr>
+        <w:lastRenderedPageBreak/>
+        <w:drawing>
+          <wp:inline distT="0" distB="0" distL="0" distR="0" wp14:anchorId="3415E9D5" wp14:editId="47B86738">
+            <wp:extent cx="5940425" cy="7487285"/>
+            <wp:effectExtent l="0" t="0" r="0" b="0"/>
+            <wp:docPr id="400532488" name="Рисунок 1"/>
+            <wp:cNvGraphicFramePr>
+              <a:graphicFrameLocks xmlns:a="http://schemas.openxmlformats.org/drawingml/2006/main" noChangeAspect="1"/>
+            </wp:cNvGraphicFramePr>
+            <a:graphic xmlns:a="http://schemas.openxmlformats.org/drawingml/2006/main">
+              <a:graphicData uri="http://schemas.openxmlformats.org/drawingml/2006/picture">
+                <pic:pic xmlns:pic="http://schemas.openxmlformats.org/drawingml/2006/picture">
+                  <pic:nvPicPr>
+                    <pic:cNvPr id="400532488" name=""/>
+                    <pic:cNvPicPr/>
+                  </pic:nvPicPr>
+                  <pic:blipFill>
+                    <a:blip r:embed="rId26"/>
+                    <a:stretch>
+                      <a:fillRect/>
+                    </a:stretch>
+                  </pic:blipFill>
+                  <pic:spPr>
+                    <a:xfrm>
+                      <a:off x="0" y="0"/>
+                      <a:ext cx="5940425" cy="7487285"/>
+                    </a:xfrm>
+                    <a:prstGeom prst="rect">
+                      <a:avLst/>
+                    </a:prstGeom>
+                  </pic:spPr>
+                </pic:pic>
+              </a:graphicData>
+            </a:graphic>
+          </wp:inline>
+        </w:drawing>
+      </w:r>
+    </w:p>
+    <w:p>
+      <w:pPr>
+        <w:shd w:val="clear" w:color="auto" w:fill="FFFFFF"/>
+        <w:spacing w:line="240" w:lineRule="auto"/>
+        <w:rPr>
+          <w:rFonts w:eastAsia="Times New Roman" w:cs="Times New Roman"/>
+          <w:color w:val="000000"/>
+          <w:szCs w:val="28"/>
+          <w:lang w:val="ru-RU"/>
+        </w:rPr>
+      </w:pPr>
+      <w:r>
+        <w:rPr>
+          <w:rFonts w:eastAsia="Times New Roman" w:cs="Times New Roman"/>
+          <w:color w:val="000000"/>
+          <w:szCs w:val="28"/>
+          <w:lang w:val="ru-RU"/>
+        </w:rPr>
+        <w:t xml:space="preserve">2. </w:t>
+      </w:r>
+      <w:proofErr w:type="spellStart"/>
+      <w:r>
+        <w:rPr>
+          <w:rFonts w:eastAsia="Times New Roman" w:cs="Times New Roman"/>
+          <w:color w:val="000000"/>
+          <w:szCs w:val="28"/>
+          <w:lang w:val="ru-RU"/>
+        </w:rPr>
+        <w:t>Розширити</w:t>
+      </w:r>
+      <w:proofErr w:type="spellEnd"/>
+      <w:r>
+        <w:rPr>
+          <w:rFonts w:eastAsia="Times New Roman" w:cs="Times New Roman"/>
+          <w:color w:val="000000"/>
+          <w:szCs w:val="28"/>
+          <w:lang w:val="ru-RU"/>
+        </w:rPr>
+        <w:t xml:space="preserve"> </w:t>
+      </w:r>
+      <w:proofErr w:type="spellStart"/>
+      <w:r>
+        <w:rPr>
+          <w:rFonts w:eastAsia="Times New Roman" w:cs="Times New Roman"/>
+          <w:color w:val="000000"/>
+          <w:szCs w:val="28"/>
+          <w:lang w:val="ru-RU"/>
+        </w:rPr>
+        <w:t>функцію</w:t>
+      </w:r>
+      <w:proofErr w:type="spellEnd"/>
+      <w:r>
+        <w:rPr>
+          <w:rFonts w:eastAsia="Times New Roman" w:cs="Times New Roman"/>
+          <w:color w:val="000000"/>
+          <w:szCs w:val="28"/>
+          <w:lang w:val="ru-RU"/>
+        </w:rPr>
+        <w:t xml:space="preserve"> </w:t>
+      </w:r>
+      <w:proofErr w:type="spellStart"/>
+      <w:r>
+        <w:rPr>
+          <w:rFonts w:eastAsia="Times New Roman" w:cs="Times New Roman"/>
+          <w:color w:val="000000"/>
+          <w:szCs w:val="28"/>
+          <w:lang w:val="ru-RU"/>
+        </w:rPr>
+        <w:t>ділення</w:t>
+      </w:r>
+      <w:proofErr w:type="spellEnd"/>
+      <w:r>
+        <w:rPr>
+          <w:rFonts w:eastAsia="Times New Roman" w:cs="Times New Roman"/>
+          <w:color w:val="000000"/>
+          <w:szCs w:val="28"/>
+          <w:lang w:val="ru-RU"/>
+        </w:rPr>
+        <w:t xml:space="preserve"> </w:t>
+      </w:r>
+      <w:proofErr w:type="spellStart"/>
+      <w:r>
+        <w:rPr>
+          <w:rFonts w:eastAsia="Times New Roman" w:cs="Times New Roman"/>
+          <w:color w:val="000000"/>
+          <w:szCs w:val="28"/>
+          <w:lang w:val="ru-RU"/>
+        </w:rPr>
+        <w:t>обробкою</w:t>
+      </w:r>
+      <w:proofErr w:type="spellEnd"/>
+      <w:r>
+        <w:rPr>
+          <w:rFonts w:eastAsia="Times New Roman" w:cs="Times New Roman"/>
+          <w:color w:val="000000"/>
+          <w:szCs w:val="28"/>
+          <w:lang w:val="ru-RU"/>
+        </w:rPr>
+        <w:t xml:space="preserve"> </w:t>
+      </w:r>
+      <w:proofErr w:type="spellStart"/>
+      <w:r>
+        <w:rPr>
+          <w:rFonts w:eastAsia="Times New Roman" w:cs="Times New Roman"/>
+          <w:color w:val="000000"/>
+          <w:szCs w:val="28"/>
+          <w:lang w:val="ru-RU"/>
+        </w:rPr>
+        <w:t>виняткової</w:t>
+      </w:r>
+      <w:proofErr w:type="spellEnd"/>
+      <w:r>
+        <w:rPr>
+          <w:rFonts w:eastAsia="Times New Roman" w:cs="Times New Roman"/>
+          <w:color w:val="000000"/>
+          <w:szCs w:val="28"/>
+          <w:lang w:val="ru-RU"/>
+        </w:rPr>
+        <w:t xml:space="preserve"> ситуації </w:t>
+      </w:r>
+      <w:proofErr w:type="spellStart"/>
+      <w:r>
+        <w:rPr>
+          <w:rFonts w:eastAsia="Times New Roman" w:cs="Times New Roman"/>
+          <w:color w:val="000000"/>
+          <w:szCs w:val="28"/>
+          <w:lang w:val="ru-RU"/>
+        </w:rPr>
+        <w:t>ділення</w:t>
+      </w:r>
+      <w:proofErr w:type="spellEnd"/>
+      <w:r>
+        <w:rPr>
+          <w:rFonts w:eastAsia="Times New Roman" w:cs="Times New Roman"/>
+          <w:color w:val="000000"/>
+          <w:szCs w:val="28"/>
+          <w:lang w:val="ru-RU"/>
+        </w:rPr>
+        <w:t xml:space="preserve"> но нуль</w:t>
+      </w:r>
+    </w:p>
+    <w:p>
+      <w:pPr>
+        <w:ind w:left="360"/>
+        <w:rPr>
+          <w:bCs/>
+          <w:lang w:val="uk-UA"/>
+        </w:rPr>
+      </w:pPr>
+      <w:r>
+        <w:rPr>
+          <w:bCs/>
+          <w:noProof/>
+          <w:lang w:val="uk-UA"/>
+        </w:rPr>
+        <w:lastRenderedPageBreak/>
+        <w:drawing>
+          <wp:inline distT="0" distB="0" distL="0" distR="0" wp14:anchorId="085CBD31" wp14:editId="68D2BF37">
+            <wp:extent cx="5940425" cy="6783070"/>
+            <wp:effectExtent l="0" t="0" r="0" b="0"/>
+            <wp:docPr id="398777564" name="Рисунок 1"/>
+            <wp:cNvGraphicFramePr>
+              <a:graphicFrameLocks xmlns:a="http://schemas.openxmlformats.org/drawingml/2006/main" noChangeAspect="1"/>
+            </wp:cNvGraphicFramePr>
+            <a:graphic xmlns:a="http://schemas.openxmlformats.org/drawingml/2006/main">
+              <a:graphicData uri="http://schemas.openxmlformats.org/drawingml/2006/picture">
+                <pic:pic xmlns:pic="http://schemas.openxmlformats.org/drawingml/2006/picture">
+                  <pic:nvPicPr>
+                    <pic:cNvPr id="398777564" name=""/>
+                    <pic:cNvPicPr/>
+                  </pic:nvPicPr>
+                  <pic:blipFill>
+                    <a:blip r:embed="rId27"/>
+                    <a:stretch>
+                      <a:fillRect/>
+                    </a:stretch>
+                  </pic:blipFill>
+                  <pic:spPr>
+                    <a:xfrm>
+                      <a:off x="0" y="0"/>
+                      <a:ext cx="5940425" cy="6783070"/>
+                    </a:xfrm>
+                    <a:prstGeom prst="rect">
+                      <a:avLst/>
+                    </a:prstGeom>
+                  </pic:spPr>
+                </pic:pic>
+              </a:graphicData>
+            </a:graphic>
+          </wp:inline>
+        </w:drawing>
+      </w:r>
+    </w:p>
+    <w:p>
+      <w:pPr>
+        <w:rPr>
+          <w:rFonts w:cs="Times New Roman"/>
+          <w:bCs/>
+          <w:szCs w:val="28"/>
+          <w:lang w:val="uk-UA"/>
+        </w:rPr>
+      </w:pPr>
+      <w:r>
+        <w:rPr>
+          <w:rFonts w:cs="Times New Roman"/>
+          <w:bCs/>
+          <w:szCs w:val="28"/>
+          <w:lang w:val="uk-UA"/>
+        </w:rPr>
+        <w:t>3. Ознайомитись із винятковими ситуаціями</w:t>
+      </w:r>
+    </w:p>
+    <w:p>
+      <w:pPr>
+        <w:rPr>
+          <w:rFonts w:cs="Times New Roman"/>
+          <w:bCs/>
+          <w:szCs w:val="28"/>
+          <w:lang w:val="uk-UA"/>
+        </w:rPr>
+      </w:pPr>
+      <w:proofErr w:type="spellStart"/>
+      <w:r>
+        <w:rPr>
+          <w:b/>
+        </w:rPr>
+        <w:t>SyntaxError</w:t>
+      </w:r>
+      <w:proofErr w:type="spellEnd"/>
+      <w:r>
+        <w:rPr>
+          <w:b/>
+          <w:lang w:val="uk-UA"/>
+        </w:rPr>
+        <w:t>:</w:t>
+      </w:r>
+      <w:r>
+        <w:rPr>
+          <w:lang w:val="uk-UA"/>
+        </w:rPr>
+        <w:t xml:space="preserve"> Ця помилка виникає, коли інтерпретатор </w:t>
+      </w:r>
+      <w:r>
+        <w:t>Python</w:t>
+      </w:r>
+      <w:r>
+        <w:rPr>
+          <w:lang w:val="uk-UA"/>
+        </w:rPr>
+        <w:t xml:space="preserve"> знаходить синтаксичну помилку у вашому коді.</w:t>
+      </w:r>
+    </w:p>
+    <w:p>
+      <w:pPr>
+        <w:rPr>
+          <w:lang w:val="ru-RU"/>
+        </w:rPr>
+      </w:pPr>
+      <w:proofErr w:type="spellStart"/>
+      <w:r>
+        <w:rPr>
+          <w:b/>
+        </w:rPr>
+        <w:t>IndentationError</w:t>
+      </w:r>
+      <w:proofErr w:type="spellEnd"/>
+      <w:r>
+        <w:rPr>
+          <w:b/>
+          <w:lang w:val="ru-RU"/>
+        </w:rPr>
+        <w:t>:</w:t>
+      </w:r>
+      <w:r>
+        <w:rPr>
+          <w:lang w:val="ru-RU"/>
+        </w:rPr>
+        <w:t xml:space="preserve"> Ця </w:t>
+      </w:r>
+      <w:proofErr w:type="spellStart"/>
+      <w:r>
+        <w:rPr>
+          <w:lang w:val="ru-RU"/>
+        </w:rPr>
+        <w:t>помилка</w:t>
+      </w:r>
+      <w:proofErr w:type="spellEnd"/>
+      <w:r>
+        <w:rPr>
+          <w:lang w:val="ru-RU"/>
+        </w:rPr>
+        <w:t xml:space="preserve"> </w:t>
+      </w:r>
+      <w:proofErr w:type="spellStart"/>
+      <w:r>
+        <w:rPr>
+          <w:lang w:val="ru-RU"/>
+        </w:rPr>
+        <w:t>виникає</w:t>
+      </w:r>
+      <w:proofErr w:type="spellEnd"/>
+      <w:r>
+        <w:rPr>
+          <w:lang w:val="ru-RU"/>
+        </w:rPr>
+        <w:t xml:space="preserve">, коли </w:t>
+      </w:r>
+      <w:proofErr w:type="spellStart"/>
+      <w:r>
+        <w:rPr>
+          <w:lang w:val="ru-RU"/>
+        </w:rPr>
+        <w:t>відступи</w:t>
+      </w:r>
+      <w:proofErr w:type="spellEnd"/>
+      <w:r>
+        <w:rPr>
+          <w:lang w:val="ru-RU"/>
+        </w:rPr>
+        <w:t xml:space="preserve"> в </w:t>
+      </w:r>
+      <w:proofErr w:type="spellStart"/>
+      <w:r>
+        <w:rPr>
+          <w:lang w:val="ru-RU"/>
+        </w:rPr>
+        <w:t>вашому</w:t>
+      </w:r>
+      <w:proofErr w:type="spellEnd"/>
+      <w:r>
+        <w:rPr>
+          <w:lang w:val="ru-RU"/>
+        </w:rPr>
+        <w:t xml:space="preserve"> </w:t>
+      </w:r>
+      <w:proofErr w:type="spellStart"/>
+      <w:r>
+        <w:rPr>
+          <w:lang w:val="ru-RU"/>
+        </w:rPr>
+        <w:t>коді</w:t>
+      </w:r>
+      <w:proofErr w:type="spellEnd"/>
+      <w:r>
+        <w:rPr>
+          <w:lang w:val="ru-RU"/>
+        </w:rPr>
+        <w:t xml:space="preserve"> не </w:t>
+      </w:r>
+      <w:proofErr w:type="spellStart"/>
+      <w:r>
+        <w:rPr>
+          <w:lang w:val="ru-RU"/>
+        </w:rPr>
+        <w:t>коректно</w:t>
+      </w:r>
+      <w:proofErr w:type="spellEnd"/>
+      <w:r>
+        <w:rPr>
+          <w:lang w:val="ru-RU"/>
+        </w:rPr>
+        <w:t xml:space="preserve"> </w:t>
+      </w:r>
+      <w:proofErr w:type="spellStart"/>
+      <w:r>
+        <w:rPr>
+          <w:lang w:val="ru-RU"/>
+        </w:rPr>
+        <w:t>відформатовані</w:t>
+      </w:r>
+      <w:proofErr w:type="spellEnd"/>
+      <w:r>
+        <w:rPr>
+          <w:lang w:val="ru-RU"/>
+        </w:rPr>
+        <w:t>.</w:t>
+      </w:r>
+    </w:p>
+    <w:p>
+      <w:pPr>
+        <w:rPr>
+          <w:lang w:val="ru-RU"/>
+        </w:rPr>
+      </w:pPr>
+      <w:proofErr w:type="spellStart"/>
+      <w:r>
+        <w:rPr>
+          <w:b/>
+        </w:rPr>
+        <w:t>NameError</w:t>
+      </w:r>
+      <w:proofErr w:type="spellEnd"/>
+      <w:r>
+        <w:rPr>
+          <w:b/>
+          <w:lang w:val="ru-RU"/>
+        </w:rPr>
+        <w:t>:</w:t>
+      </w:r>
+      <w:r>
+        <w:rPr>
+          <w:lang w:val="ru-RU"/>
+        </w:rPr>
+        <w:t xml:space="preserve"> </w:t>
+      </w:r>
+      <w:proofErr w:type="spellStart"/>
+      <w:r>
+        <w:rPr>
+          <w:lang w:val="ru-RU"/>
+        </w:rPr>
+        <w:t>Виникає</w:t>
+      </w:r>
+      <w:proofErr w:type="spellEnd"/>
+      <w:r>
+        <w:rPr>
+          <w:lang w:val="ru-RU"/>
+        </w:rPr>
+        <w:t xml:space="preserve">, коли ви </w:t>
+      </w:r>
+      <w:proofErr w:type="spellStart"/>
+      <w:r>
+        <w:rPr>
+          <w:lang w:val="ru-RU"/>
+        </w:rPr>
+        <w:t>використовуєте</w:t>
+      </w:r>
+      <w:proofErr w:type="spellEnd"/>
+      <w:r>
+        <w:rPr>
+          <w:lang w:val="ru-RU"/>
+        </w:rPr>
+        <w:t xml:space="preserve"> </w:t>
+      </w:r>
+      <w:proofErr w:type="spellStart"/>
+      <w:r>
+        <w:rPr>
+          <w:lang w:val="ru-RU"/>
+        </w:rPr>
+        <w:t>ім'я</w:t>
+      </w:r>
+      <w:proofErr w:type="spellEnd"/>
+      <w:r>
+        <w:rPr>
+          <w:lang w:val="ru-RU"/>
+        </w:rPr>
+        <w:t xml:space="preserve">, яке не було </w:t>
+      </w:r>
+      <w:proofErr w:type="spellStart"/>
+      <w:r>
+        <w:rPr>
+          <w:lang w:val="ru-RU"/>
+        </w:rPr>
+        <w:t>визначено</w:t>
+      </w:r>
+      <w:proofErr w:type="spellEnd"/>
+      <w:r>
+        <w:rPr>
+          <w:lang w:val="ru-RU"/>
+        </w:rPr>
+        <w:t>.</w:t>
+      </w:r>
+    </w:p>
+    <w:p>
+      <w:pPr>
+        <w:rPr>
+          <w:lang w:val="ru-RU"/>
+        </w:rPr>
+      </w:pPr>
+      <w:proofErr w:type="spellStart"/>
+      <w:r>
+        <w:rPr>
+          <w:b/>
+        </w:rPr>
+        <w:t>TypeError</w:t>
+      </w:r>
+      <w:proofErr w:type="spellEnd"/>
+      <w:r>
+        <w:rPr>
+          <w:b/>
+          <w:lang w:val="ru-RU"/>
+        </w:rPr>
+        <w:t>:</w:t>
+      </w:r>
+      <w:r>
+        <w:rPr>
+          <w:lang w:val="ru-RU"/>
+        </w:rPr>
+        <w:t xml:space="preserve"> </w:t>
+      </w:r>
+      <w:proofErr w:type="spellStart"/>
+      <w:r>
+        <w:rPr>
+          <w:lang w:val="ru-RU"/>
+        </w:rPr>
+        <w:t>Виникає</w:t>
+      </w:r>
+      <w:proofErr w:type="spellEnd"/>
+      <w:r>
+        <w:rPr>
+          <w:lang w:val="ru-RU"/>
+        </w:rPr>
+        <w:t xml:space="preserve">, коли ви </w:t>
+      </w:r>
+      <w:proofErr w:type="spellStart"/>
+      <w:r>
+        <w:rPr>
+          <w:lang w:val="ru-RU"/>
+        </w:rPr>
+        <w:t>використовуєте</w:t>
+      </w:r>
+      <w:proofErr w:type="spellEnd"/>
+      <w:r>
+        <w:rPr>
+          <w:lang w:val="ru-RU"/>
+        </w:rPr>
+        <w:t xml:space="preserve"> </w:t>
+      </w:r>
+      <w:proofErr w:type="spellStart"/>
+      <w:r>
+        <w:rPr>
+          <w:lang w:val="ru-RU"/>
+        </w:rPr>
+        <w:t>змінну</w:t>
+      </w:r>
+      <w:proofErr w:type="spellEnd"/>
+      <w:r>
+        <w:rPr>
+          <w:lang w:val="ru-RU"/>
+        </w:rPr>
+        <w:t xml:space="preserve"> або операцію з </w:t>
+      </w:r>
+      <w:proofErr w:type="spellStart"/>
+      <w:r>
+        <w:rPr>
+          <w:lang w:val="ru-RU"/>
+        </w:rPr>
+        <w:t>неправильним</w:t>
+      </w:r>
+      <w:proofErr w:type="spellEnd"/>
+      <w:r>
+        <w:rPr>
+          <w:lang w:val="ru-RU"/>
+        </w:rPr>
+        <w:t xml:space="preserve"> типом даних.</w:t>
+      </w:r>
+    </w:p>
+    <w:p>
+      <w:pPr>
+        <w:rPr>
+          <w:lang w:val="ru-RU"/>
+        </w:rPr>
+      </w:pPr>
+      <w:proofErr w:type="spellStart"/>
+      <w:r>
+        <w:rPr>
+          <w:b/>
+        </w:rPr>
+        <w:lastRenderedPageBreak/>
+        <w:t>ValueError</w:t>
+      </w:r>
+      <w:proofErr w:type="spellEnd"/>
+      <w:r>
+        <w:rPr>
+          <w:b/>
+          <w:lang w:val="ru-RU"/>
+        </w:rPr>
+        <w:t>:</w:t>
+      </w:r>
+      <w:r>
+        <w:rPr>
+          <w:lang w:val="ru-RU"/>
+        </w:rPr>
+        <w:t xml:space="preserve"> </w:t>
+      </w:r>
+      <w:proofErr w:type="spellStart"/>
+      <w:r>
+        <w:rPr>
+          <w:lang w:val="ru-RU"/>
+        </w:rPr>
+        <w:t>Виникає</w:t>
+      </w:r>
+      <w:proofErr w:type="spellEnd"/>
+      <w:r>
+        <w:rPr>
+          <w:lang w:val="ru-RU"/>
+        </w:rPr>
+        <w:t xml:space="preserve">, коли </w:t>
+      </w:r>
+      <w:proofErr w:type="spellStart"/>
+      <w:r>
+        <w:rPr>
+          <w:lang w:val="ru-RU"/>
+        </w:rPr>
+        <w:t>функція</w:t>
+      </w:r>
+      <w:proofErr w:type="spellEnd"/>
+      <w:r>
+        <w:rPr>
+          <w:lang w:val="ru-RU"/>
+        </w:rPr>
+        <w:t xml:space="preserve"> отримує аргумент правильного типу, але з </w:t>
+      </w:r>
+      <w:proofErr w:type="spellStart"/>
+      <w:r>
+        <w:rPr>
+          <w:lang w:val="ru-RU"/>
+        </w:rPr>
+        <w:t>недопустимим</w:t>
+      </w:r>
+      <w:proofErr w:type="spellEnd"/>
+      <w:r>
+        <w:rPr>
+          <w:lang w:val="ru-RU"/>
+        </w:rPr>
+        <w:t xml:space="preserve"> </w:t>
+      </w:r>
+      <w:proofErr w:type="spellStart"/>
+      <w:r>
+        <w:rPr>
+          <w:lang w:val="ru-RU"/>
+        </w:rPr>
+        <w:t>значенням</w:t>
+      </w:r>
+      <w:proofErr w:type="spellEnd"/>
+      <w:r>
+        <w:rPr>
+          <w:lang w:val="ru-RU"/>
+        </w:rPr>
+        <w:t>.</w:t>
+      </w:r>
+    </w:p>
+    <w:p>
+      <w:pPr>
+        <w:rPr>
+          <w:lang w:val="ru-RU"/>
+        </w:rPr>
+      </w:pPr>
+      <w:proofErr w:type="spellStart"/>
+      <w:r>
+        <w:rPr>
+          <w:b/>
+        </w:rPr>
+        <w:t>ZeroDivisionError</w:t>
+      </w:r>
+      <w:proofErr w:type="spellEnd"/>
+      <w:r>
+        <w:rPr>
+          <w:b/>
+          <w:lang w:val="ru-RU"/>
+        </w:rPr>
+        <w:t>:</w:t>
+      </w:r>
+      <w:r>
+        <w:rPr>
+          <w:lang w:val="ru-RU"/>
+        </w:rPr>
+        <w:t xml:space="preserve"> </w:t>
+      </w:r>
+      <w:proofErr w:type="spellStart"/>
+      <w:r>
+        <w:rPr>
+          <w:lang w:val="ru-RU"/>
+        </w:rPr>
+        <w:t>Виникає</w:t>
+      </w:r>
+      <w:proofErr w:type="spellEnd"/>
+      <w:r>
+        <w:rPr>
+          <w:lang w:val="ru-RU"/>
+        </w:rPr>
+        <w:t xml:space="preserve">, коли ви </w:t>
+      </w:r>
+      <w:proofErr w:type="spellStart"/>
+      <w:r>
+        <w:rPr>
+          <w:lang w:val="ru-RU"/>
+        </w:rPr>
+        <w:t>ділите</w:t>
+      </w:r>
+      <w:proofErr w:type="spellEnd"/>
+      <w:r>
+        <w:rPr>
+          <w:lang w:val="ru-RU"/>
+        </w:rPr>
+        <w:t xml:space="preserve"> на нуль.</w:t>
+      </w:r>
+    </w:p>
+    <w:p>
+      <w:pPr>
+        <w:rPr>
+          <w:lang w:val="ru-RU"/>
+        </w:rPr>
+      </w:pPr>
+      <w:proofErr w:type="spellStart"/>
+      <w:r>
+        <w:rPr>
+          <w:b/>
+        </w:rPr>
+        <w:t>FileNotFoundError</w:t>
+      </w:r>
+      <w:proofErr w:type="spellEnd"/>
+      <w:r>
+        <w:rPr>
+          <w:b/>
+          <w:lang w:val="ru-RU"/>
+        </w:rPr>
+        <w:t>:</w:t>
+      </w:r>
+      <w:r>
+        <w:rPr>
+          <w:lang w:val="ru-RU"/>
+        </w:rPr>
+        <w:t xml:space="preserve"> </w:t>
+      </w:r>
+      <w:proofErr w:type="spellStart"/>
+      <w:r>
+        <w:rPr>
+          <w:lang w:val="ru-RU"/>
+        </w:rPr>
+        <w:t>Виникає</w:t>
+      </w:r>
+      <w:proofErr w:type="spellEnd"/>
+      <w:r>
+        <w:rPr>
+          <w:lang w:val="ru-RU"/>
+        </w:rPr>
+        <w:t xml:space="preserve">, коли програма </w:t>
+      </w:r>
+      <w:proofErr w:type="spellStart"/>
+      <w:r>
+        <w:rPr>
+          <w:lang w:val="ru-RU"/>
+        </w:rPr>
+        <w:t>намагається</w:t>
+      </w:r>
+      <w:proofErr w:type="spellEnd"/>
+      <w:r>
+        <w:rPr>
+          <w:lang w:val="ru-RU"/>
+        </w:rPr>
+        <w:t xml:space="preserve"> </w:t>
+      </w:r>
+      <w:proofErr w:type="spellStart"/>
+      <w:r>
+        <w:rPr>
+          <w:lang w:val="ru-RU"/>
+        </w:rPr>
+        <w:t>відкрити</w:t>
+      </w:r>
+      <w:proofErr w:type="spellEnd"/>
+      <w:r>
+        <w:rPr>
+          <w:lang w:val="ru-RU"/>
+        </w:rPr>
+        <w:t xml:space="preserve"> файл, який не існує.</w:t>
+      </w:r>
+    </w:p>
+    <w:p>
+      <w:pPr>
+        <w:rPr>
+          <w:lang w:val="ru-RU"/>
+        </w:rPr>
+      </w:pPr>
+      <w:proofErr w:type="spellStart"/>
+      <w:r>
+        <w:rPr>
+          <w:b/>
+        </w:rPr>
+        <w:t>KeyError</w:t>
+      </w:r>
+      <w:proofErr w:type="spellEnd"/>
+      <w:r>
+        <w:rPr>
+          <w:b/>
+          <w:lang w:val="ru-RU"/>
+        </w:rPr>
+        <w:t>:</w:t>
+      </w:r>
+      <w:r>
+        <w:rPr>
+          <w:lang w:val="ru-RU"/>
+        </w:rPr>
+        <w:t xml:space="preserve"> </w:t>
+      </w:r>
+      <w:proofErr w:type="spellStart"/>
+      <w:r>
+        <w:rPr>
+          <w:lang w:val="ru-RU"/>
+        </w:rPr>
+        <w:t>Виникає</w:t>
+      </w:r>
+      <w:proofErr w:type="spellEnd"/>
+      <w:r>
+        <w:rPr>
+          <w:lang w:val="ru-RU"/>
+        </w:rPr>
+        <w:t xml:space="preserve">, коли ви </w:t>
+      </w:r>
+      <w:proofErr w:type="spellStart"/>
+      <w:r>
+        <w:rPr>
+          <w:lang w:val="ru-RU"/>
+        </w:rPr>
+        <w:t>намагаєтеся</w:t>
+      </w:r>
+      <w:proofErr w:type="spellEnd"/>
+      <w:r>
+        <w:rPr>
+          <w:lang w:val="ru-RU"/>
+        </w:rPr>
+        <w:t xml:space="preserve"> отримати доступ до ключа словника, який не існує.</w:t>
+      </w:r>
+    </w:p>
+    <w:p>
+      <w:pPr>
+        <w:rPr>
+          <w:lang w:val="ru-RU"/>
+        </w:rPr>
+      </w:pPr>
+      <w:proofErr w:type="spellStart"/>
+      <w:r>
+        <w:rPr>
+          <w:b/>
+        </w:rPr>
+        <w:t>IndexError</w:t>
+      </w:r>
+      <w:proofErr w:type="spellEnd"/>
+      <w:r>
+        <w:rPr>
+          <w:b/>
+          <w:lang w:val="ru-RU"/>
+        </w:rPr>
+        <w:t>:</w:t>
+      </w:r>
+      <w:r>
+        <w:rPr>
+          <w:lang w:val="ru-RU"/>
+        </w:rPr>
+        <w:t xml:space="preserve"> </w:t>
+      </w:r>
+      <w:proofErr w:type="spellStart"/>
+      <w:r>
+        <w:rPr>
+          <w:lang w:val="ru-RU"/>
+        </w:rPr>
+        <w:t>Виникає</w:t>
+      </w:r>
+      <w:proofErr w:type="spellEnd"/>
+      <w:r>
+        <w:rPr>
+          <w:lang w:val="ru-RU"/>
+        </w:rPr>
+        <w:t xml:space="preserve">, коли ви </w:t>
+      </w:r>
+      <w:proofErr w:type="spellStart"/>
+      <w:r>
+        <w:rPr>
+          <w:lang w:val="ru-RU"/>
+        </w:rPr>
+        <w:t>намагаєтеся</w:t>
+      </w:r>
+      <w:proofErr w:type="spellEnd"/>
+      <w:r>
+        <w:rPr>
+          <w:lang w:val="ru-RU"/>
+        </w:rPr>
+        <w:t xml:space="preserve"> </w:t>
+      </w:r>
+      <w:proofErr w:type="spellStart"/>
+      <w:r>
+        <w:rPr>
+          <w:lang w:val="ru-RU"/>
+        </w:rPr>
+        <w:t>звернутися</w:t>
+      </w:r>
+      <w:proofErr w:type="spellEnd"/>
+      <w:r>
+        <w:rPr>
+          <w:lang w:val="ru-RU"/>
+        </w:rPr>
+        <w:t xml:space="preserve"> до </w:t>
+      </w:r>
+      <w:proofErr w:type="spellStart"/>
+      <w:r>
+        <w:rPr>
+          <w:lang w:val="ru-RU"/>
+        </w:rPr>
+        <w:t>елементу</w:t>
+      </w:r>
+      <w:proofErr w:type="spellEnd"/>
+      <w:r>
+        <w:rPr>
+          <w:lang w:val="ru-RU"/>
+        </w:rPr>
+        <w:t xml:space="preserve"> списку або кортежу за межами </w:t>
+      </w:r>
+      <w:proofErr w:type="spellStart"/>
+      <w:r>
+        <w:rPr>
+          <w:lang w:val="ru-RU"/>
+        </w:rPr>
+        <w:t>діапазону</w:t>
+      </w:r>
+      <w:proofErr w:type="spellEnd"/>
+      <w:r>
+        <w:rPr>
+          <w:lang w:val="ru-RU"/>
+        </w:rPr>
+        <w:t>.</w:t>
+      </w:r>
+    </w:p>
+    <w:p>
+      <w:pPr>
+        <w:rPr>
+          <w:lang w:val="ru-RU"/>
+        </w:rPr>
+      </w:pPr>
+      <w:proofErr w:type="spellStart"/>
+      <w:r>
+        <w:rPr>
+          <w:b/>
+        </w:rPr>
+        <w:t>AttributeError</w:t>
+      </w:r>
+      <w:proofErr w:type="spellEnd"/>
+      <w:r>
+        <w:rPr>
+          <w:b/>
+          <w:lang w:val="ru-RU"/>
+        </w:rPr>
+        <w:t>:</w:t>
+      </w:r>
+      <w:r>
+        <w:rPr>
+          <w:lang w:val="ru-RU"/>
+        </w:rPr>
+        <w:t xml:space="preserve"> </w:t>
+      </w:r>
+      <w:proofErr w:type="spellStart"/>
+      <w:r>
+        <w:rPr>
+          <w:lang w:val="ru-RU"/>
+        </w:rPr>
+        <w:t>Виникає</w:t>
+      </w:r>
+      <w:proofErr w:type="spellEnd"/>
+      <w:r>
+        <w:rPr>
+          <w:lang w:val="ru-RU"/>
+        </w:rPr>
+        <w:t xml:space="preserve">, коли ви </w:t>
+      </w:r>
+      <w:proofErr w:type="spellStart"/>
+      <w:r>
+        <w:rPr>
+          <w:lang w:val="ru-RU"/>
+        </w:rPr>
+        <w:t>намагаєтеся</w:t>
+      </w:r>
+      <w:proofErr w:type="spellEnd"/>
+      <w:r>
+        <w:rPr>
+          <w:lang w:val="ru-RU"/>
+        </w:rPr>
+        <w:t xml:space="preserve"> </w:t>
+      </w:r>
+      <w:proofErr w:type="spellStart"/>
+      <w:r>
+        <w:rPr>
+          <w:lang w:val="ru-RU"/>
+        </w:rPr>
+        <w:t>звернутися</w:t>
+      </w:r>
+      <w:proofErr w:type="spellEnd"/>
+      <w:r>
+        <w:rPr>
+          <w:lang w:val="ru-RU"/>
+        </w:rPr>
+        <w:t xml:space="preserve"> до атрибута </w:t>
+      </w:r>
+      <w:proofErr w:type="spellStart"/>
+      <w:r>
+        <w:rPr>
+          <w:lang w:val="ru-RU"/>
+        </w:rPr>
+        <w:t>об'єкта</w:t>
+      </w:r>
+      <w:proofErr w:type="spellEnd"/>
+      <w:r>
+        <w:rPr>
+          <w:lang w:val="ru-RU"/>
+        </w:rPr>
+        <w:t>, який не існує.</w:t>
+      </w:r>
+    </w:p>
+    <w:p>
+      <w:pPr>
+        <w:rPr>
+          <w:lang w:val="ru-RU"/>
+        </w:rPr>
+      </w:pPr>
+    </w:p>
+    <w:p>
+      <w:pPr>
+        <w:rPr>
+          <w:lang w:val="uk-UA"/>
+        </w:rPr>
+      </w:pPr>
+      <w:proofErr w:type="spellStart"/>
+      <w:r>
+        <w:rPr>
+          <w:b/>
+          <w:lang w:val="ru-RU"/>
+        </w:rPr>
+        <w:t>Висновок</w:t>
+      </w:r>
+      <w:proofErr w:type="spellEnd"/>
+      <w:r>
+        <w:rPr>
+          <w:b/>
+          <w:lang w:val="ru-RU"/>
+        </w:rPr>
+        <w:t xml:space="preserve">: </w:t>
+      </w:r>
+      <w:r>
+        <w:rPr>
+          <w:lang w:val="uk-UA"/>
+        </w:rPr>
+        <w:t>Під час виконання роботи я навчився розширювати код калькулятора винятковими ситуаціями та ознайомився з усіма винятковими ситуаціями.</w:t>
+      </w:r>
+    </w:p>
+    <w:p>
+      <w:pPr>
+        <w:pStyle w:val="Default"/>
+        <w:spacing w:after="120"/>
+        <w:rPr>
+          <w:rFonts w:ascii="Times New Roman" w:hAnsi="Times New Roman" w:cs="Times New Roman"/>
+          <w:sz w:val="28"/>
+          <w:szCs w:val="28"/>
+          <w:lang w:val="uk-UA"/>
+        </w:rPr>
+      </w:pPr>
     </w:p>
     <w:sectPr>
-      <w:headerReference w:type="default" r:id="rId26"/>
-      <w:footerReference w:type="default" r:id="rId27"/>
-      <w:headerReference w:type="first" r:id="rId28"/>
+      <w:headerReference w:type="default" r:id="rId28"/>
+      <w:footerReference w:type="default" r:id="rId29"/>
+      <w:headerReference w:type="first" r:id="rId30"/>
       <w:pgSz w:w="12240" w:h="15840"/>
       <w:pgMar w:top="1134" w:right="851" w:bottom="1134" w:left="1134" w:header="720" w:footer="578" w:gutter="0"/>
       <w:cols w:space="720"/>
@@ -5948,6 +7587,95 @@
     </w:lvl>
   </w:abstractNum>
   <w:abstractNum w:abstractNumId="9" w15:restartNumberingAfterBreak="0">
+    <w:nsid w:val="33AD41DB"/>
+    <w:multiLevelType w:val="hybridMultilevel"/>
+    <w:tmpl w:val="F65A5C76"/>
+    <w:lvl w:ilvl="0" w:tplc="2000000F">
+      <w:start w:val="1"/>
+      <w:numFmt w:val="decimal"/>
+      <w:lvlText w:val="%1."/>
+      <w:lvlJc w:val="left"/>
+      <w:pPr>
+        <w:ind w:left="360" w:hanging="360"/>
+      </w:pPr>
+      <w:rPr>
+        <w:rFonts w:hint="default"/>
+      </w:rPr>
+    </w:lvl>
+    <w:lvl w:ilvl="1" w:tplc="20000019" w:tentative="1">
+      <w:start w:val="1"/>
+      <w:numFmt w:val="lowerLetter"/>
+      <w:lvlText w:val="%2."/>
+      <w:lvlJc w:val="left"/>
+      <w:pPr>
+        <w:ind w:left="1080" w:hanging="360"/>
+      </w:pPr>
+    </w:lvl>
+    <w:lvl w:ilvl="2" w:tplc="2000001B" w:tentative="1">
+      <w:start w:val="1"/>
+      <w:numFmt w:val="lowerRoman"/>
+      <w:lvlText w:val="%3."/>
+      <w:lvlJc w:val="right"/>
+      <w:pPr>
+        <w:ind w:left="1800" w:hanging="180"/>
+      </w:pPr>
+    </w:lvl>
+    <w:lvl w:ilvl="3" w:tplc="2000000F" w:tentative="1">
+      <w:start w:val="1"/>
+      <w:numFmt w:val="decimal"/>
+      <w:lvlText w:val="%4."/>
+      <w:lvlJc w:val="left"/>
+      <w:pPr>
+        <w:ind w:left="2520" w:hanging="360"/>
+      </w:pPr>
+    </w:lvl>
+    <w:lvl w:ilvl="4" w:tplc="20000019" w:tentative="1">
+      <w:start w:val="1"/>
+      <w:numFmt w:val="lowerLetter"/>
+      <w:lvlText w:val="%5."/>
+      <w:lvlJc w:val="left"/>
+      <w:pPr>
+        <w:ind w:left="3240" w:hanging="360"/>
+      </w:pPr>
+    </w:lvl>
+    <w:lvl w:ilvl="5" w:tplc="2000001B" w:tentative="1">
+      <w:start w:val="1"/>
+      <w:numFmt w:val="lowerRoman"/>
+      <w:lvlText w:val="%6."/>
+      <w:lvlJc w:val="right"/>
+      <w:pPr>
+        <w:ind w:left="3960" w:hanging="180"/>
+      </w:pPr>
+    </w:lvl>
+    <w:lvl w:ilvl="6" w:tplc="2000000F" w:tentative="1">
+      <w:start w:val="1"/>
+      <w:numFmt w:val="decimal"/>
+      <w:lvlText w:val="%7."/>
+      <w:lvlJc w:val="left"/>
+      <w:pPr>
+        <w:ind w:left="4680" w:hanging="360"/>
+      </w:pPr>
+    </w:lvl>
+    <w:lvl w:ilvl="7" w:tplc="20000019" w:tentative="1">
+      <w:start w:val="1"/>
+      <w:numFmt w:val="lowerLetter"/>
+      <w:lvlText w:val="%8."/>
+      <w:lvlJc w:val="left"/>
+      <w:pPr>
+        <w:ind w:left="5400" w:hanging="360"/>
+      </w:pPr>
+    </w:lvl>
+    <w:lvl w:ilvl="8" w:tplc="2000001B" w:tentative="1">
+      <w:start w:val="1"/>
+      <w:numFmt w:val="lowerRoman"/>
+      <w:lvlText w:val="%9."/>
+      <w:lvlJc w:val="right"/>
+      <w:pPr>
+        <w:ind w:left="6120" w:hanging="180"/>
+      </w:pPr>
+    </w:lvl>
+  </w:abstractNum>
+  <w:abstractNum w:abstractNumId="10" w15:restartNumberingAfterBreak="0">
     <w:nsid w:val="49684DA0"/>
     <w:multiLevelType w:val="multilevel"/>
     <w:tmpl w:val="62F272EE"/>
@@ -6096,7 +7824,7 @@
       </w:rPr>
     </w:lvl>
   </w:abstractNum>
-  <w:abstractNum w:abstractNumId="10" w15:restartNumberingAfterBreak="0">
+  <w:abstractNum w:abstractNumId="11" w15:restartNumberingAfterBreak="0">
     <w:nsid w:val="55920FD8"/>
     <w:multiLevelType w:val="multilevel"/>
     <w:tmpl w:val="E8662028"/>
@@ -6245,7 +7973,7 @@
       </w:rPr>
     </w:lvl>
   </w:abstractNum>
-  <w:abstractNum w:abstractNumId="11" w15:restartNumberingAfterBreak="0">
+  <w:abstractNum w:abstractNumId="12" w15:restartNumberingAfterBreak="0">
     <w:nsid w:val="580050FB"/>
     <w:multiLevelType w:val="hybridMultilevel"/>
     <w:tmpl w:val="271E0C7E"/>
@@ -6334,7 +8062,7 @@
       </w:pPr>
     </w:lvl>
   </w:abstractNum>
-  <w:abstractNum w:abstractNumId="12" w15:restartNumberingAfterBreak="0">
+  <w:abstractNum w:abstractNumId="13" w15:restartNumberingAfterBreak="0">
     <w:nsid w:val="6D2B4961"/>
     <w:multiLevelType w:val="hybridMultilevel"/>
     <w:tmpl w:val="5AFAA330"/>
@@ -6423,7 +8151,7 @@
       </w:pPr>
     </w:lvl>
   </w:abstractNum>
-  <w:abstractNum w:abstractNumId="13" w15:restartNumberingAfterBreak="0">
+  <w:abstractNum w:abstractNumId="14" w15:restartNumberingAfterBreak="0">
     <w:nsid w:val="7D2422D4"/>
     <w:multiLevelType w:val="multilevel"/>
     <w:tmpl w:val="C7B4025E"/>
@@ -6572,7 +8300,7 @@
       </w:rPr>
     </w:lvl>
   </w:abstractNum>
-  <w:abstractNum w:abstractNumId="14" w15:restartNumberingAfterBreak="0">
+  <w:abstractNum w:abstractNumId="15" w15:restartNumberingAfterBreak="0">
     <w:nsid w:val="7DC52FBB"/>
     <w:multiLevelType w:val="multilevel"/>
     <w:tmpl w:val="881E8E74"/>
@@ -6722,7 +8450,7 @@
     </w:lvl>
   </w:abstractNum>
   <w:num w:numId="1">
-    <w:abstractNumId w:val="12"/>
+    <w:abstractNumId w:val="13"/>
   </w:num>
   <w:num w:numId="2">
     <w:abstractNumId w:val="8"/>
@@ -6755,16 +8483,16 @@
     </w:lvlOverride>
   </w:num>
   <w:num w:numId="3">
-    <w:abstractNumId w:val="9"/>
+    <w:abstractNumId w:val="10"/>
   </w:num>
   <w:num w:numId="4">
-    <w:abstractNumId w:val="10"/>
+    <w:abstractNumId w:val="11"/>
   </w:num>
   <w:num w:numId="5">
     <w:abstractNumId w:val="2"/>
   </w:num>
   <w:num w:numId="6">
-    <w:abstractNumId w:val="14"/>
+    <w:abstractNumId w:val="15"/>
   </w:num>
   <w:num w:numId="7">
     <w:abstractNumId w:val="6"/>
@@ -6776,7 +8504,7 @@
     <w:abstractNumId w:val="0"/>
   </w:num>
   <w:num w:numId="10">
-    <w:abstractNumId w:val="13"/>
+    <w:abstractNumId w:val="14"/>
   </w:num>
   <w:num w:numId="11">
     <w:abstractNumId w:val="3"/>
@@ -6788,10 +8516,13 @@
     <w:abstractNumId w:val="1"/>
   </w:num>
   <w:num w:numId="14">
-    <w:abstractNumId w:val="11"/>
+    <w:abstractNumId w:val="12"/>
   </w:num>
   <w:num w:numId="15">
     <w:abstractNumId w:val="5"/>
+  </w:num>
+  <w:num w:numId="16">
+    <w:abstractNumId w:val="9"/>
   </w:num>
 </w:numbering>
 </file>

</xml_diff>